<commit_message>
added not null values and adjust columns in bridge tables
</commit_message>
<xml_diff>
--- a/DB_Sandro_Papiashvili_HW_Recruitment_Agency_descriptions.docx
+++ b/DB_Sandro_Papiashvili_HW_Recruitment_Agency_descriptions.docx
@@ -1628,30 +1628,19 @@
     </w:p>
     <w:p>
       <w:pPr>
-        <w:pStyle w:val="NormalWeb"/>
-        <w:rPr>
-          <w:rFonts w:asciiTheme="minorHAnsi" w:hAnsiTheme="minorHAnsi" w:cstheme="minorHAnsi"/>
-        </w:rPr>
-      </w:pPr>
-      <w:bookmarkStart w:id="22" w:name="_GoBack"/>
-      <w:bookmarkEnd w:id="22"/>
-    </w:p>
-    <w:p>
-      <w:pPr>
         <w:pStyle w:val="Heading2"/>
         <w:keepNext w:val="0"/>
         <w:ind w:left="851" w:hanging="851"/>
       </w:pPr>
-      <w:bookmarkStart w:id="23" w:name="_Toc412572574"/>
-      <w:bookmarkStart w:id="24" w:name="_Toc509167638"/>
-      <w:bookmarkStart w:id="25" w:name="_Toc62212636"/>
+      <w:bookmarkStart w:id="22" w:name="_Toc412572574"/>
+      <w:bookmarkStart w:id="23" w:name="_Toc509167638"/>
+      <w:bookmarkStart w:id="24" w:name="_Toc62212636"/>
       <w:r>
-        <w:lastRenderedPageBreak/>
         <w:t>Logical Scheme</w:t>
       </w:r>
+      <w:bookmarkEnd w:id="22"/>
       <w:bookmarkEnd w:id="23"/>
       <w:bookmarkEnd w:id="24"/>
-      <w:bookmarkEnd w:id="25"/>
     </w:p>
     <w:p>
       <w:pPr>
@@ -1661,11 +1650,12 @@
         <w:rPr>
           <w:noProof/>
         </w:rPr>
+        <w:lastRenderedPageBreak/>
         <w:drawing>
-          <wp:inline distT="0" distB="0" distL="0" distR="0" wp14:anchorId="53A56139" wp14:editId="081393E2">
-            <wp:extent cx="5952490" cy="2462455"/>
-            <wp:effectExtent l="0" t="0" r="0" b="0"/>
-            <wp:docPr id="4" name="Picture 4"/>
+          <wp:inline distT="0" distB="0" distL="0" distR="0" wp14:anchorId="5BA2CF23" wp14:editId="7C66F173">
+            <wp:extent cx="5996940" cy="2727960"/>
+            <wp:effectExtent l="0" t="0" r="3810" b="0"/>
+            <wp:docPr id="5" name="Picture 5"/>
             <wp:cNvGraphicFramePr>
               <a:graphicFrameLocks xmlns:a="http://schemas.openxmlformats.org/drawingml/2006/main" noChangeAspect="1"/>
             </wp:cNvGraphicFramePr>
@@ -1691,7 +1681,7 @@
                   <pic:spPr>
                     <a:xfrm>
                       <a:off x="0" y="0"/>
-                      <a:ext cx="5952784" cy="2462576"/>
+                      <a:ext cx="6006490" cy="2732304"/>
                     </a:xfrm>
                     <a:prstGeom prst="rect">
                       <a:avLst/>
@@ -1717,13 +1707,15 @@
         <w:keepNext w:val="0"/>
         <w:ind w:left="851" w:hanging="851"/>
       </w:pPr>
-      <w:bookmarkStart w:id="26" w:name="_Toc62212637"/>
+      <w:bookmarkStart w:id="25" w:name="_Toc62212637"/>
       <w:r>
         <w:t>O</w:t>
       </w:r>
       <w:r>
         <w:t>bjects</w:t>
       </w:r>
+      <w:bookmarkStart w:id="26" w:name="_GoBack"/>
+      <w:bookmarkEnd w:id="25"/>
       <w:bookmarkEnd w:id="26"/>
     </w:p>
     <w:p>
@@ -1940,13 +1932,14 @@
               <w:pStyle w:val="BodyText"/>
               <w:jc w:val="center"/>
             </w:pPr>
-            <w:proofErr w:type="spellStart"/>
-            <w:r>
-              <w:t>PK,unique</w:t>
-            </w:r>
-            <w:proofErr w:type="spellEnd"/>
-            <w:r>
-              <w:t xml:space="preserve"> ID</w:t>
+            <w:r>
+              <w:t>PK,</w:t>
+            </w:r>
+            <w:r>
+              <w:t xml:space="preserve"> Not Null, </w:t>
+            </w:r>
+            <w:r>
+              <w:t>unique ID</w:t>
             </w:r>
           </w:p>
         </w:tc>
@@ -2014,6 +2007,9 @@
               <w:jc w:val="center"/>
             </w:pPr>
             <w:r>
+              <w:t xml:space="preserve">Not Null, </w:t>
+            </w:r>
+            <w:r>
               <w:t>Candidate’s name</w:t>
             </w:r>
           </w:p>
@@ -2081,6 +2077,9 @@
               <w:jc w:val="center"/>
             </w:pPr>
             <w:r>
+              <w:t xml:space="preserve">Not Null, </w:t>
+            </w:r>
+            <w:r>
               <w:t>Candidate’s surname</w:t>
             </w:r>
           </w:p>
@@ -2148,6 +2147,9 @@
               <w:jc w:val="center"/>
             </w:pPr>
             <w:r>
+              <w:t xml:space="preserve">Not Null, </w:t>
+            </w:r>
+            <w:r>
               <w:t>Candidate’s email</w:t>
             </w:r>
           </w:p>
@@ -2216,6 +2218,9 @@
               <w:pStyle w:val="BodyText"/>
               <w:jc w:val="center"/>
             </w:pPr>
+            <w:r>
+              <w:t xml:space="preserve">Not Null, </w:t>
+            </w:r>
             <w:r>
               <w:t>Contact number</w:t>
             </w:r>
@@ -2867,6 +2872,9 @@
               <w:t>PK,</w:t>
             </w:r>
             <w:r>
+              <w:t xml:space="preserve"> Not Null,</w:t>
+            </w:r>
+            <w:r>
               <w:t xml:space="preserve"> </w:t>
             </w:r>
             <w:r>
@@ -2935,7 +2943,13 @@
               <w:jc w:val="center"/>
             </w:pPr>
             <w:r>
-              <w:t xml:space="preserve">FK, </w:t>
+              <w:t>FK,</w:t>
+            </w:r>
+            <w:r>
+              <w:t xml:space="preserve"> Not Null, </w:t>
+            </w:r>
+            <w:r>
+              <w:t xml:space="preserve"> </w:t>
             </w:r>
             <w:r>
               <w:t>Candidate’s name</w:t>
@@ -3005,7 +3019,13 @@
               <w:jc w:val="center"/>
             </w:pPr>
             <w:r>
-              <w:t>FK, Previous jobs position refer</w:t>
+              <w:t>FK,</w:t>
+            </w:r>
+            <w:r>
+              <w:t xml:space="preserve"> Not Null, </w:t>
+            </w:r>
+            <w:r>
+              <w:t xml:space="preserve"> Previous jobs position refer</w:t>
             </w:r>
             <w:r>
               <w:t>e</w:t>
@@ -3149,6 +3169,9 @@
               <w:pStyle w:val="BodyText"/>
               <w:jc w:val="center"/>
             </w:pPr>
+            <w:r>
+              <w:t xml:space="preserve">Not Null, </w:t>
+            </w:r>
             <w:r>
               <w:t>Job start date</w:t>
             </w:r>
@@ -4244,7 +4267,13 @@
               <w:t>PK</w:t>
             </w:r>
             <w:r>
-              <w:t>, unique ID</w:t>
+              <w:t>,</w:t>
+            </w:r>
+            <w:r>
+              <w:t xml:space="preserve"> Not Null, </w:t>
+            </w:r>
+            <w:r>
+              <w:t xml:space="preserve"> unique ID</w:t>
             </w:r>
           </w:p>
         </w:tc>
@@ -4308,6 +4337,9 @@
               <w:pStyle w:val="BodyText"/>
               <w:jc w:val="center"/>
             </w:pPr>
+            <w:r>
+              <w:t xml:space="preserve">Not Null, </w:t>
+            </w:r>
             <w:r>
               <w:t>Job title</w:t>
             </w:r>
@@ -4582,6 +4614,61 @@
           <w:szCs w:val="24"/>
         </w:rPr>
         <w:t>Records candidate skills and proficiency levels</w:t>
+      </w:r>
+    </w:p>
+    <w:p>
+      <w:pPr>
+        <w:widowControl/>
+        <w:spacing w:before="100" w:beforeAutospacing="1" w:after="100" w:afterAutospacing="1" w:line="240" w:lineRule="auto"/>
+        <w:rPr>
+          <w:rFonts w:asciiTheme="minorHAnsi" w:hAnsiTheme="minorHAnsi" w:cstheme="minorHAnsi"/>
+          <w:sz w:val="24"/>
+          <w:szCs w:val="24"/>
+        </w:rPr>
+      </w:pPr>
+      <w:r>
+        <w:rPr>
+          <w:rFonts w:asciiTheme="minorHAnsi" w:hAnsiTheme="minorHAnsi" w:cstheme="minorHAnsi"/>
+          <w:sz w:val="24"/>
+          <w:szCs w:val="24"/>
+        </w:rPr>
+        <w:t xml:space="preserve">Combination of </w:t>
+      </w:r>
+      <w:proofErr w:type="spellStart"/>
+      <w:r>
+        <w:rPr>
+          <w:rFonts w:asciiTheme="minorHAnsi" w:hAnsiTheme="minorHAnsi" w:cstheme="minorHAnsi"/>
+          <w:sz w:val="24"/>
+          <w:szCs w:val="24"/>
+        </w:rPr>
+        <w:t>Candidate_id</w:t>
+      </w:r>
+      <w:proofErr w:type="spellEnd"/>
+      <w:r>
+        <w:rPr>
+          <w:rFonts w:asciiTheme="minorHAnsi" w:hAnsiTheme="minorHAnsi" w:cstheme="minorHAnsi"/>
+          <w:sz w:val="24"/>
+          <w:szCs w:val="24"/>
+        </w:rPr>
+        <w:t xml:space="preserve"> and </w:t>
+      </w:r>
+      <w:proofErr w:type="spellStart"/>
+      <w:r>
+        <w:rPr>
+          <w:rFonts w:asciiTheme="minorHAnsi" w:hAnsiTheme="minorHAnsi" w:cstheme="minorHAnsi"/>
+          <w:sz w:val="24"/>
+          <w:szCs w:val="24"/>
+        </w:rPr>
+        <w:t>skill_id</w:t>
+      </w:r>
+      <w:proofErr w:type="spellEnd"/>
+      <w:r>
+        <w:rPr>
+          <w:rFonts w:asciiTheme="minorHAnsi" w:hAnsiTheme="minorHAnsi" w:cstheme="minorHAnsi"/>
+          <w:sz w:val="24"/>
+          <w:szCs w:val="24"/>
+        </w:rPr>
+        <w:t xml:space="preserve"> must be unique</w:t>
       </w:r>
     </w:p>
     <w:p>
@@ -4734,7 +4821,6 @@
         <w:tc>
           <w:tcPr>
             <w:tcW w:w="2305" w:type="dxa"/>
-            <w:vMerge w:val="restart"/>
             <w:vAlign w:val="center"/>
           </w:tcPr>
           <w:p>
@@ -4762,7 +4848,7 @@
             </w:pPr>
             <w:proofErr w:type="spellStart"/>
             <w:r>
-              <w:t>candidate_id</w:t>
+              <w:t>candidate_skill_id</w:t>
             </w:r>
             <w:proofErr w:type="spellEnd"/>
           </w:p>
@@ -4778,22 +4864,22 @@
               <w:jc w:val="center"/>
             </w:pPr>
             <w:r>
-              <w:t>PK, FK, candidate reference</w:t>
-            </w:r>
-          </w:p>
-        </w:tc>
-        <w:tc>
-          <w:tcPr>
-            <w:tcW w:w="2305" w:type="dxa"/>
-            <w:vAlign w:val="center"/>
-          </w:tcPr>
-          <w:p>
-            <w:pPr>
-              <w:pStyle w:val="BodyText"/>
-              <w:jc w:val="center"/>
-            </w:pPr>
-            <w:r>
-              <w:t>Integer</w:t>
+              <w:t>PK, Not Null, unique ID</w:t>
+            </w:r>
+          </w:p>
+        </w:tc>
+        <w:tc>
+          <w:tcPr>
+            <w:tcW w:w="2305" w:type="dxa"/>
+            <w:vAlign w:val="center"/>
+          </w:tcPr>
+          <w:p>
+            <w:pPr>
+              <w:pStyle w:val="BodyText"/>
+              <w:jc w:val="center"/>
+            </w:pPr>
+            <w:r>
+              <w:t>integer</w:t>
             </w:r>
           </w:p>
         </w:tc>
@@ -4805,6 +4891,77 @@
         <w:tc>
           <w:tcPr>
             <w:tcW w:w="2305" w:type="dxa"/>
+            <w:vMerge w:val="restart"/>
+            <w:vAlign w:val="center"/>
+          </w:tcPr>
+          <w:p>
+            <w:pPr>
+              <w:pStyle w:val="BodyText"/>
+              <w:jc w:val="center"/>
+            </w:pPr>
+          </w:p>
+        </w:tc>
+        <w:tc>
+          <w:tcPr>
+            <w:tcW w:w="2305" w:type="dxa"/>
+            <w:vAlign w:val="center"/>
+          </w:tcPr>
+          <w:p>
+            <w:pPr>
+              <w:pStyle w:val="BodyText"/>
+              <w:jc w:val="center"/>
+            </w:pPr>
+            <w:proofErr w:type="spellStart"/>
+            <w:r>
+              <w:t>candidate_id</w:t>
+            </w:r>
+            <w:proofErr w:type="spellEnd"/>
+          </w:p>
+        </w:tc>
+        <w:tc>
+          <w:tcPr>
+            <w:tcW w:w="2305" w:type="dxa"/>
+            <w:vAlign w:val="center"/>
+          </w:tcPr>
+          <w:p>
+            <w:pPr>
+              <w:pStyle w:val="BodyText"/>
+              <w:jc w:val="center"/>
+            </w:pPr>
+            <w:r>
+              <w:t>FK,</w:t>
+            </w:r>
+            <w:r>
+              <w:t xml:space="preserve"> Not Null, </w:t>
+            </w:r>
+            <w:r>
+              <w:t xml:space="preserve"> candidate reference</w:t>
+            </w:r>
+          </w:p>
+        </w:tc>
+        <w:tc>
+          <w:tcPr>
+            <w:tcW w:w="2305" w:type="dxa"/>
+            <w:vAlign w:val="center"/>
+          </w:tcPr>
+          <w:p>
+            <w:pPr>
+              <w:pStyle w:val="BodyText"/>
+              <w:jc w:val="center"/>
+            </w:pPr>
+            <w:r>
+              <w:t>Integer</w:t>
+            </w:r>
+          </w:p>
+        </w:tc>
+      </w:tr>
+      <w:tr>
+        <w:trPr>
+          <w:trHeight w:val="621"/>
+        </w:trPr>
+        <w:tc>
+          <w:tcPr>
+            <w:tcW w:w="2305" w:type="dxa"/>
             <w:vMerge/>
             <w:vAlign w:val="center"/>
           </w:tcPr>
@@ -4843,7 +5000,13 @@
               <w:jc w:val="center"/>
             </w:pPr>
             <w:r>
-              <w:t>PK, FK, skill reference</w:t>
+              <w:t>FK,</w:t>
+            </w:r>
+            <w:r>
+              <w:t xml:space="preserve"> Not Null, </w:t>
+            </w:r>
+            <w:r>
+              <w:t xml:space="preserve"> skill reference</w:t>
             </w:r>
           </w:p>
         </w:tc>
@@ -5047,7 +5210,7 @@
     <w:tbl>
       <w:tblPr>
         <w:tblpPr w:leftFromText="180" w:rightFromText="180" w:vertAnchor="text" w:horzAnchor="margin" w:tblpXSpec="center" w:tblpY="227"/>
-        <w:tblW w:w="6577" w:type="dxa"/>
+        <w:tblW w:w="8575" w:type="dxa"/>
         <w:tblBorders>
           <w:top w:val="single" w:sz="4" w:space="0" w:color="76CDD8"/>
           <w:left w:val="single" w:sz="4" w:space="0" w:color="76CDD8"/>
@@ -5061,6 +5224,7 @@
       </w:tblPr>
       <w:tblGrid>
         <w:gridCol w:w="1998"/>
+        <w:gridCol w:w="1998"/>
         <w:gridCol w:w="1964"/>
         <w:gridCol w:w="2615"/>
       </w:tblGrid>
@@ -5078,6 +5242,37 @@
               <w:right w:val="single" w:sz="4" w:space="0" w:color="BDD6EE" w:themeColor="accent5" w:themeTint="66"/>
             </w:tcBorders>
             <w:shd w:val="clear" w:color="auto" w:fill="76CDD8"/>
+          </w:tcPr>
+          <w:p>
+            <w:pPr>
+              <w:pStyle w:val="BodyText"/>
+              <w:widowControl w:val="0"/>
+              <w:spacing w:line="360" w:lineRule="auto"/>
+              <w:jc w:val="center"/>
+              <w:rPr>
+                <w:color w:val="FFFFFF" w:themeColor="background1"/>
+              </w:rPr>
+            </w:pPr>
+            <w:proofErr w:type="spellStart"/>
+            <w:r>
+              <w:rPr>
+                <w:color w:val="FFFFFF" w:themeColor="background1"/>
+              </w:rPr>
+              <w:t>Candidate_skill_id</w:t>
+            </w:r>
+            <w:proofErr w:type="spellEnd"/>
+          </w:p>
+        </w:tc>
+        <w:tc>
+          <w:tcPr>
+            <w:tcW w:w="1998" w:type="dxa"/>
+            <w:tcBorders>
+              <w:top w:val="single" w:sz="4" w:space="0" w:color="BDD6EE" w:themeColor="accent5" w:themeTint="66"/>
+              <w:left w:val="single" w:sz="4" w:space="0" w:color="BDD6EE" w:themeColor="accent5" w:themeTint="66"/>
+              <w:bottom w:val="single" w:sz="4" w:space="0" w:color="BDD6EE" w:themeColor="accent5" w:themeTint="66"/>
+              <w:right w:val="single" w:sz="4" w:space="0" w:color="BDD6EE" w:themeColor="accent5" w:themeTint="66"/>
+            </w:tcBorders>
+            <w:shd w:val="clear" w:color="auto" w:fill="76CDD8"/>
             <w:vAlign w:val="center"/>
           </w:tcPr>
           <w:p>
@@ -5181,6 +5376,23 @@
             <w:tcBorders>
               <w:top w:val="single" w:sz="4" w:space="0" w:color="BDD6EE" w:themeColor="accent5" w:themeTint="66"/>
             </w:tcBorders>
+          </w:tcPr>
+          <w:p>
+            <w:pPr>
+              <w:pStyle w:val="BodyText"/>
+              <w:jc w:val="center"/>
+            </w:pPr>
+            <w:r>
+              <w:t>1</w:t>
+            </w:r>
+          </w:p>
+        </w:tc>
+        <w:tc>
+          <w:tcPr>
+            <w:tcW w:w="1998" w:type="dxa"/>
+            <w:tcBorders>
+              <w:top w:val="single" w:sz="4" w:space="0" w:color="BDD6EE" w:themeColor="accent5" w:themeTint="66"/>
+            </w:tcBorders>
             <w:vAlign w:val="center"/>
           </w:tcPr>
           <w:p>
@@ -5234,6 +5446,20 @@
         <w:trPr>
           <w:trHeight w:val="661"/>
         </w:trPr>
+        <w:tc>
+          <w:tcPr>
+            <w:tcW w:w="1998" w:type="dxa"/>
+          </w:tcPr>
+          <w:p>
+            <w:pPr>
+              <w:pStyle w:val="BodyText"/>
+              <w:jc w:val="center"/>
+            </w:pPr>
+            <w:r>
+              <w:t>2</w:t>
+            </w:r>
+          </w:p>
+        </w:tc>
         <w:tc>
           <w:tcPr>
             <w:tcW w:w="1998" w:type="dxa"/>
@@ -5531,7 +5757,13 @@
               <w:jc w:val="center"/>
             </w:pPr>
             <w:r>
-              <w:t>PK, unique ID</w:t>
+              <w:t>PK,</w:t>
+            </w:r>
+            <w:r>
+              <w:t xml:space="preserve"> Not Null, </w:t>
+            </w:r>
+            <w:r>
+              <w:t xml:space="preserve"> unique ID</w:t>
             </w:r>
           </w:p>
         </w:tc>
@@ -5595,6 +5827,9 @@
               <w:pStyle w:val="BodyText"/>
               <w:jc w:val="center"/>
             </w:pPr>
+            <w:r>
+              <w:t xml:space="preserve">Not Null, </w:t>
+            </w:r>
             <w:r>
               <w:t>skill name</w:t>
             </w:r>
@@ -5750,6 +5985,7 @@
               <w:jc w:val="center"/>
             </w:pPr>
             <w:r>
+              <w:lastRenderedPageBreak/>
               <w:t>1</w:t>
             </w:r>
           </w:p>
@@ -6074,13 +6310,14 @@
               <w:pStyle w:val="BodyText"/>
               <w:jc w:val="center"/>
             </w:pPr>
-            <w:proofErr w:type="spellStart"/>
-            <w:r>
-              <w:t>PK,unique</w:t>
-            </w:r>
-            <w:proofErr w:type="spellEnd"/>
-            <w:r>
-              <w:t xml:space="preserve"> ID</w:t>
+            <w:r>
+              <w:t>PK,</w:t>
+            </w:r>
+            <w:r>
+              <w:t xml:space="preserve"> Not Null, </w:t>
+            </w:r>
+            <w:r>
+              <w:t>unique ID</w:t>
             </w:r>
           </w:p>
         </w:tc>
@@ -6129,7 +6366,7 @@
             </w:pPr>
             <w:proofErr w:type="spellStart"/>
             <w:r>
-              <w:t>start_date</w:t>
+              <w:t>Job_name</w:t>
             </w:r>
             <w:proofErr w:type="spellEnd"/>
           </w:p>
@@ -6145,22 +6382,27 @@
               <w:jc w:val="center"/>
             </w:pPr>
             <w:r>
-              <w:t>Job start date</w:t>
-            </w:r>
-          </w:p>
-        </w:tc>
-        <w:tc>
-          <w:tcPr>
-            <w:tcW w:w="2305" w:type="dxa"/>
-            <w:vAlign w:val="center"/>
-          </w:tcPr>
-          <w:p>
-            <w:pPr>
-              <w:pStyle w:val="BodyText"/>
-              <w:jc w:val="center"/>
-            </w:pPr>
-            <w:r>
-              <w:t>date</w:t>
+              <w:t>Not Null, title of job</w:t>
+            </w:r>
+          </w:p>
+        </w:tc>
+        <w:tc>
+          <w:tcPr>
+            <w:tcW w:w="2305" w:type="dxa"/>
+            <w:vAlign w:val="center"/>
+          </w:tcPr>
+          <w:p>
+            <w:pPr>
+              <w:pStyle w:val="BodyText"/>
+              <w:jc w:val="center"/>
+            </w:pPr>
+            <w:proofErr w:type="spellStart"/>
+            <w:r>
+              <w:t>Varchar</w:t>
+            </w:r>
+            <w:proofErr w:type="spellEnd"/>
+            <w:r>
+              <w:t>(50)</w:t>
             </w:r>
           </w:p>
         </w:tc>
@@ -6172,6 +6414,7 @@
         <w:tc>
           <w:tcPr>
             <w:tcW w:w="2305" w:type="dxa"/>
+            <w:vMerge/>
             <w:vAlign w:val="center"/>
           </w:tcPr>
           <w:p>
@@ -6193,7 +6436,7 @@
             </w:pPr>
             <w:proofErr w:type="spellStart"/>
             <w:r>
-              <w:t>end_date</w:t>
+              <w:t>start_date</w:t>
             </w:r>
             <w:proofErr w:type="spellEnd"/>
           </w:p>
@@ -6209,7 +6452,10 @@
               <w:jc w:val="center"/>
             </w:pPr>
             <w:r>
-              <w:t>Job end  date</w:t>
+              <w:t xml:space="preserve">Not Null, </w:t>
+            </w:r>
+            <w:r>
+              <w:t>Job start date</w:t>
             </w:r>
           </w:p>
         </w:tc>
@@ -6255,43 +6501,40 @@
               <w:pStyle w:val="BodyText"/>
               <w:jc w:val="center"/>
             </w:pPr>
-            <w:r>
-              <w:t>location</w:t>
-            </w:r>
-          </w:p>
-        </w:tc>
-        <w:tc>
-          <w:tcPr>
-            <w:tcW w:w="2305" w:type="dxa"/>
-            <w:vAlign w:val="center"/>
-          </w:tcPr>
-          <w:p>
-            <w:pPr>
-              <w:pStyle w:val="BodyText"/>
-              <w:jc w:val="center"/>
-            </w:pPr>
-            <w:r>
-              <w:t>Job location</w:t>
-            </w:r>
-          </w:p>
-        </w:tc>
-        <w:tc>
-          <w:tcPr>
-            <w:tcW w:w="2305" w:type="dxa"/>
-            <w:vAlign w:val="center"/>
-          </w:tcPr>
-          <w:p>
-            <w:pPr>
-              <w:pStyle w:val="BodyText"/>
-              <w:jc w:val="center"/>
-            </w:pPr>
             <w:proofErr w:type="spellStart"/>
             <w:r>
-              <w:t>Varchar</w:t>
+              <w:t>end_date</w:t>
             </w:r>
             <w:proofErr w:type="spellEnd"/>
-            <w:r>
-              <w:t>(50)</w:t>
+          </w:p>
+        </w:tc>
+        <w:tc>
+          <w:tcPr>
+            <w:tcW w:w="2305" w:type="dxa"/>
+            <w:vAlign w:val="center"/>
+          </w:tcPr>
+          <w:p>
+            <w:pPr>
+              <w:pStyle w:val="BodyText"/>
+              <w:jc w:val="center"/>
+            </w:pPr>
+            <w:r>
+              <w:t>Job end  date</w:t>
+            </w:r>
+          </w:p>
+        </w:tc>
+        <w:tc>
+          <w:tcPr>
+            <w:tcW w:w="2305" w:type="dxa"/>
+            <w:vAlign w:val="center"/>
+          </w:tcPr>
+          <w:p>
+            <w:pPr>
+              <w:pStyle w:val="BodyText"/>
+              <w:jc w:val="center"/>
+            </w:pPr>
+            <w:r>
+              <w:t>date</w:t>
             </w:r>
           </w:p>
         </w:tc>
@@ -6323,37 +6566,45 @@
               <w:jc w:val="center"/>
             </w:pPr>
             <w:r>
-              <w:t>salary</w:t>
-            </w:r>
-          </w:p>
-        </w:tc>
-        <w:tc>
-          <w:tcPr>
-            <w:tcW w:w="2305" w:type="dxa"/>
-            <w:vAlign w:val="center"/>
-          </w:tcPr>
-          <w:p>
-            <w:pPr>
-              <w:pStyle w:val="BodyText"/>
-              <w:jc w:val="center"/>
-            </w:pPr>
-            <w:r>
-              <w:t>Job salary</w:t>
-            </w:r>
-          </w:p>
-        </w:tc>
-        <w:tc>
-          <w:tcPr>
-            <w:tcW w:w="2305" w:type="dxa"/>
-            <w:vAlign w:val="center"/>
-          </w:tcPr>
-          <w:p>
-            <w:pPr>
-              <w:pStyle w:val="BodyText"/>
-              <w:jc w:val="center"/>
-            </w:pPr>
-            <w:r>
-              <w:t>decimal</w:t>
+              <w:t>location</w:t>
+            </w:r>
+          </w:p>
+        </w:tc>
+        <w:tc>
+          <w:tcPr>
+            <w:tcW w:w="2305" w:type="dxa"/>
+            <w:vAlign w:val="center"/>
+          </w:tcPr>
+          <w:p>
+            <w:pPr>
+              <w:pStyle w:val="BodyText"/>
+              <w:jc w:val="center"/>
+            </w:pPr>
+            <w:r>
+              <w:t xml:space="preserve">Not Null, </w:t>
+            </w:r>
+            <w:r>
+              <w:t>Job location</w:t>
+            </w:r>
+          </w:p>
+        </w:tc>
+        <w:tc>
+          <w:tcPr>
+            <w:tcW w:w="2305" w:type="dxa"/>
+            <w:vAlign w:val="center"/>
+          </w:tcPr>
+          <w:p>
+            <w:pPr>
+              <w:pStyle w:val="BodyText"/>
+              <w:jc w:val="center"/>
+            </w:pPr>
+            <w:proofErr w:type="spellStart"/>
+            <w:r>
+              <w:t>Varchar</w:t>
+            </w:r>
+            <w:proofErr w:type="spellEnd"/>
+            <w:r>
+              <w:t>(50)</w:t>
             </w:r>
           </w:p>
         </w:tc>
@@ -6385,6 +6636,68 @@
               <w:jc w:val="center"/>
             </w:pPr>
             <w:r>
+              <w:t>salary</w:t>
+            </w:r>
+          </w:p>
+        </w:tc>
+        <w:tc>
+          <w:tcPr>
+            <w:tcW w:w="2305" w:type="dxa"/>
+            <w:vAlign w:val="center"/>
+          </w:tcPr>
+          <w:p>
+            <w:pPr>
+              <w:pStyle w:val="BodyText"/>
+              <w:jc w:val="center"/>
+            </w:pPr>
+            <w:r>
+              <w:t>Job salary</w:t>
+            </w:r>
+          </w:p>
+        </w:tc>
+        <w:tc>
+          <w:tcPr>
+            <w:tcW w:w="2305" w:type="dxa"/>
+            <w:vAlign w:val="center"/>
+          </w:tcPr>
+          <w:p>
+            <w:pPr>
+              <w:pStyle w:val="BodyText"/>
+              <w:jc w:val="center"/>
+            </w:pPr>
+            <w:r>
+              <w:t>decimal</w:t>
+            </w:r>
+          </w:p>
+        </w:tc>
+      </w:tr>
+      <w:tr>
+        <w:trPr>
+          <w:trHeight w:val="621"/>
+        </w:trPr>
+        <w:tc>
+          <w:tcPr>
+            <w:tcW w:w="2305" w:type="dxa"/>
+            <w:vAlign w:val="center"/>
+          </w:tcPr>
+          <w:p>
+            <w:pPr>
+              <w:pStyle w:val="BodyText"/>
+              <w:jc w:val="center"/>
+            </w:pPr>
+          </w:p>
+        </w:tc>
+        <w:tc>
+          <w:tcPr>
+            <w:tcW w:w="2305" w:type="dxa"/>
+            <w:vAlign w:val="center"/>
+          </w:tcPr>
+          <w:p>
+            <w:pPr>
+              <w:pStyle w:val="BodyText"/>
+              <w:jc w:val="center"/>
+            </w:pPr>
+            <w:r>
               <w:t>description</w:t>
             </w:r>
           </w:p>
@@ -6452,7 +6765,7 @@
     <w:tbl>
       <w:tblPr>
         <w:tblpPr w:leftFromText="180" w:rightFromText="180" w:vertAnchor="text" w:horzAnchor="margin" w:tblpXSpec="center" w:tblpY="227"/>
-        <w:tblW w:w="9823" w:type="dxa"/>
+        <w:tblW w:w="10268" w:type="dxa"/>
         <w:tblBorders>
           <w:top w:val="single" w:sz="4" w:space="0" w:color="76CDD8"/>
           <w:left w:val="single" w:sz="4" w:space="0" w:color="76CDD8"/>
@@ -6465,20 +6778,21 @@
         <w:tblLook w:val="0000" w:firstRow="0" w:lastRow="0" w:firstColumn="0" w:lastColumn="0" w:noHBand="0" w:noVBand="0"/>
       </w:tblPr>
       <w:tblGrid>
-        <w:gridCol w:w="918"/>
-        <w:gridCol w:w="1781"/>
-        <w:gridCol w:w="1781"/>
-        <w:gridCol w:w="1781"/>
-        <w:gridCol w:w="1781"/>
-        <w:gridCol w:w="1781"/>
+        <w:gridCol w:w="812"/>
+        <w:gridCol w:w="1576"/>
+        <w:gridCol w:w="1576"/>
+        <w:gridCol w:w="1576"/>
+        <w:gridCol w:w="1576"/>
+        <w:gridCol w:w="1576"/>
+        <w:gridCol w:w="1576"/>
       </w:tblGrid>
       <w:tr>
         <w:trPr>
-          <w:trHeight w:val="680"/>
+          <w:trHeight w:val="718"/>
         </w:trPr>
         <w:tc>
           <w:tcPr>
-            <w:tcW w:w="918" w:type="dxa"/>
+            <w:tcW w:w="812" w:type="dxa"/>
             <w:tcBorders>
               <w:top w:val="single" w:sz="4" w:space="0" w:color="BDD6EE" w:themeColor="accent5" w:themeTint="66"/>
               <w:left w:val="single" w:sz="4" w:space="0" w:color="BDD6EE" w:themeColor="accent5" w:themeTint="66"/>
@@ -6512,7 +6826,7 @@
         </w:tc>
         <w:tc>
           <w:tcPr>
-            <w:tcW w:w="1781" w:type="dxa"/>
+            <w:tcW w:w="1576" w:type="dxa"/>
             <w:tcBorders>
               <w:top w:val="single" w:sz="4" w:space="0" w:color="BDD6EE" w:themeColor="accent5" w:themeTint="66"/>
               <w:left w:val="single" w:sz="4" w:space="0" w:color="BDD6EE" w:themeColor="accent5" w:themeTint="66"/>
@@ -6530,8 +6844,6 @@
               <w:jc w:val="center"/>
               <w:rPr>
                 <w:color w:val="FFFFFF" w:themeColor="background1"/>
-                <w:sz w:val="18"/>
-                <w:szCs w:val="18"/>
               </w:rPr>
             </w:pPr>
             <w:proofErr w:type="spellStart"/>
@@ -6539,14 +6851,14 @@
               <w:rPr>
                 <w:color w:val="FFFFFF" w:themeColor="background1"/>
               </w:rPr>
-              <w:t>start_date</w:t>
+              <w:t>Job_name</w:t>
             </w:r>
             <w:proofErr w:type="spellEnd"/>
           </w:p>
         </w:tc>
         <w:tc>
           <w:tcPr>
-            <w:tcW w:w="1781" w:type="dxa"/>
+            <w:tcW w:w="1576" w:type="dxa"/>
             <w:tcBorders>
               <w:top w:val="single" w:sz="4" w:space="0" w:color="BDD6EE" w:themeColor="accent5" w:themeTint="66"/>
               <w:left w:val="single" w:sz="4" w:space="0" w:color="BDD6EE" w:themeColor="accent5" w:themeTint="66"/>
@@ -6573,14 +6885,14 @@
               <w:rPr>
                 <w:color w:val="FFFFFF" w:themeColor="background1"/>
               </w:rPr>
-              <w:t>end_date</w:t>
+              <w:t>start_date</w:t>
             </w:r>
             <w:proofErr w:type="spellEnd"/>
           </w:p>
         </w:tc>
         <w:tc>
           <w:tcPr>
-            <w:tcW w:w="1781" w:type="dxa"/>
+            <w:tcW w:w="1576" w:type="dxa"/>
             <w:tcBorders>
               <w:top w:val="single" w:sz="4" w:space="0" w:color="BDD6EE" w:themeColor="accent5" w:themeTint="66"/>
               <w:left w:val="single" w:sz="4" w:space="0" w:color="BDD6EE" w:themeColor="accent5" w:themeTint="66"/>
@@ -6602,17 +6914,19 @@
                 <w:szCs w:val="18"/>
               </w:rPr>
             </w:pPr>
+            <w:proofErr w:type="spellStart"/>
             <w:r>
               <w:rPr>
                 <w:color w:val="FFFFFF" w:themeColor="background1"/>
               </w:rPr>
-              <w:t>location</w:t>
-            </w:r>
-          </w:p>
-        </w:tc>
-        <w:tc>
-          <w:tcPr>
-            <w:tcW w:w="1781" w:type="dxa"/>
+              <w:t>end_date</w:t>
+            </w:r>
+            <w:proofErr w:type="spellEnd"/>
+          </w:p>
+        </w:tc>
+        <w:tc>
+          <w:tcPr>
+            <w:tcW w:w="1576" w:type="dxa"/>
             <w:tcBorders>
               <w:top w:val="single" w:sz="4" w:space="0" w:color="BDD6EE" w:themeColor="accent5" w:themeTint="66"/>
               <w:left w:val="single" w:sz="4" w:space="0" w:color="BDD6EE" w:themeColor="accent5" w:themeTint="66"/>
@@ -6637,16 +6951,14 @@
             <w:r>
               <w:rPr>
                 <w:color w:val="FFFFFF" w:themeColor="background1"/>
-                <w:sz w:val="18"/>
-                <w:szCs w:val="18"/>
-              </w:rPr>
-              <w:t>salary</w:t>
-            </w:r>
-          </w:p>
-        </w:tc>
-        <w:tc>
-          <w:tcPr>
-            <w:tcW w:w="1781" w:type="dxa"/>
+              </w:rPr>
+              <w:t>location</w:t>
+            </w:r>
+          </w:p>
+        </w:tc>
+        <w:tc>
+          <w:tcPr>
+            <w:tcW w:w="1576" w:type="dxa"/>
             <w:tcBorders>
               <w:top w:val="single" w:sz="4" w:space="0" w:color="BDD6EE" w:themeColor="accent5" w:themeTint="66"/>
               <w:left w:val="single" w:sz="4" w:space="0" w:color="BDD6EE" w:themeColor="accent5" w:themeTint="66"/>
@@ -6674,6 +6986,40 @@
                 <w:sz w:val="18"/>
                 <w:szCs w:val="18"/>
               </w:rPr>
+              <w:t>salary</w:t>
+            </w:r>
+          </w:p>
+        </w:tc>
+        <w:tc>
+          <w:tcPr>
+            <w:tcW w:w="1576" w:type="dxa"/>
+            <w:tcBorders>
+              <w:top w:val="single" w:sz="4" w:space="0" w:color="BDD6EE" w:themeColor="accent5" w:themeTint="66"/>
+              <w:left w:val="single" w:sz="4" w:space="0" w:color="BDD6EE" w:themeColor="accent5" w:themeTint="66"/>
+              <w:bottom w:val="single" w:sz="4" w:space="0" w:color="BDD6EE" w:themeColor="accent5" w:themeTint="66"/>
+              <w:right w:val="single" w:sz="4" w:space="0" w:color="BDD6EE" w:themeColor="accent5" w:themeTint="66"/>
+            </w:tcBorders>
+            <w:shd w:val="clear" w:color="auto" w:fill="76CDD8"/>
+            <w:vAlign w:val="center"/>
+          </w:tcPr>
+          <w:p>
+            <w:pPr>
+              <w:pStyle w:val="BodyText"/>
+              <w:widowControl w:val="0"/>
+              <w:spacing w:line="360" w:lineRule="auto"/>
+              <w:jc w:val="center"/>
+              <w:rPr>
+                <w:color w:val="FFFFFF" w:themeColor="background1"/>
+                <w:sz w:val="18"/>
+                <w:szCs w:val="18"/>
+              </w:rPr>
+            </w:pPr>
+            <w:r>
+              <w:rPr>
+                <w:color w:val="FFFFFF" w:themeColor="background1"/>
+                <w:sz w:val="18"/>
+                <w:szCs w:val="18"/>
+              </w:rPr>
               <w:t>description</w:t>
             </w:r>
           </w:p>
@@ -6681,11 +7027,11 @@
       </w:tr>
       <w:tr>
         <w:trPr>
-          <w:trHeight w:val="1008"/>
+          <w:trHeight w:val="1065"/>
         </w:trPr>
         <w:tc>
           <w:tcPr>
-            <w:tcW w:w="918" w:type="dxa"/>
+            <w:tcW w:w="812" w:type="dxa"/>
             <w:tcBorders>
               <w:top w:val="single" w:sz="4" w:space="0" w:color="BDD6EE" w:themeColor="accent5" w:themeTint="66"/>
             </w:tcBorders>
@@ -6703,7 +7049,7 @@
         </w:tc>
         <w:tc>
           <w:tcPr>
-            <w:tcW w:w="1781" w:type="dxa"/>
+            <w:tcW w:w="1576" w:type="dxa"/>
             <w:tcBorders>
               <w:top w:val="single" w:sz="4" w:space="0" w:color="BDD6EE" w:themeColor="accent5" w:themeTint="66"/>
             </w:tcBorders>
@@ -6715,13 +7061,13 @@
               <w:jc w:val="center"/>
             </w:pPr>
             <w:r>
-              <w:t>1/03/2025</w:t>
-            </w:r>
-          </w:p>
-        </w:tc>
-        <w:tc>
-          <w:tcPr>
-            <w:tcW w:w="1781" w:type="dxa"/>
+              <w:t>Web-programmer</w:t>
+            </w:r>
+          </w:p>
+        </w:tc>
+        <w:tc>
+          <w:tcPr>
+            <w:tcW w:w="1576" w:type="dxa"/>
             <w:tcBorders>
               <w:top w:val="single" w:sz="4" w:space="0" w:color="BDD6EE" w:themeColor="accent5" w:themeTint="66"/>
             </w:tcBorders>
@@ -6733,13 +7079,13 @@
               <w:jc w:val="center"/>
             </w:pPr>
             <w:r>
-              <w:t>25/03/2025</w:t>
-            </w:r>
-          </w:p>
-        </w:tc>
-        <w:tc>
-          <w:tcPr>
-            <w:tcW w:w="1781" w:type="dxa"/>
+              <w:t>1/03/2025</w:t>
+            </w:r>
+          </w:p>
+        </w:tc>
+        <w:tc>
+          <w:tcPr>
+            <w:tcW w:w="1576" w:type="dxa"/>
             <w:tcBorders>
               <w:top w:val="single" w:sz="4" w:space="0" w:color="BDD6EE" w:themeColor="accent5" w:themeTint="66"/>
             </w:tcBorders>
@@ -6751,13 +7097,13 @@
               <w:jc w:val="center"/>
             </w:pPr>
             <w:r>
-              <w:t>Tbilisi</w:t>
-            </w:r>
-          </w:p>
-        </w:tc>
-        <w:tc>
-          <w:tcPr>
-            <w:tcW w:w="1781" w:type="dxa"/>
+              <w:t>25/03/2025</w:t>
+            </w:r>
+          </w:p>
+        </w:tc>
+        <w:tc>
+          <w:tcPr>
+            <w:tcW w:w="1576" w:type="dxa"/>
             <w:tcBorders>
               <w:top w:val="single" w:sz="4" w:space="0" w:color="BDD6EE" w:themeColor="accent5" w:themeTint="66"/>
             </w:tcBorders>
@@ -6769,13 +7115,13 @@
               <w:jc w:val="center"/>
             </w:pPr>
             <w:r>
-              <w:t>800</w:t>
-            </w:r>
-          </w:p>
-        </w:tc>
-        <w:tc>
-          <w:tcPr>
-            <w:tcW w:w="1781" w:type="dxa"/>
+              <w:t>Tbilisi</w:t>
+            </w:r>
+          </w:p>
+        </w:tc>
+        <w:tc>
+          <w:tcPr>
+            <w:tcW w:w="1576" w:type="dxa"/>
             <w:tcBorders>
               <w:top w:val="single" w:sz="4" w:space="0" w:color="BDD6EE" w:themeColor="accent5" w:themeTint="66"/>
             </w:tcBorders>
@@ -6787,6 +7133,24 @@
               <w:jc w:val="center"/>
             </w:pPr>
             <w:r>
+              <w:t>800</w:t>
+            </w:r>
+          </w:p>
+        </w:tc>
+        <w:tc>
+          <w:tcPr>
+            <w:tcW w:w="1576" w:type="dxa"/>
+            <w:tcBorders>
+              <w:top w:val="single" w:sz="4" w:space="0" w:color="BDD6EE" w:themeColor="accent5" w:themeTint="66"/>
+            </w:tcBorders>
+            <w:vAlign w:val="center"/>
+          </w:tcPr>
+          <w:p>
+            <w:pPr>
+              <w:pStyle w:val="BodyText"/>
+              <w:jc w:val="center"/>
+            </w:pPr>
+            <w:r>
               <w:t>Software developer role in Tbilisi, working on web applications</w:t>
             </w:r>
           </w:p>
@@ -6794,26 +7158,42 @@
       </w:tr>
       <w:tr>
         <w:trPr>
-          <w:trHeight w:val="1008"/>
+          <w:trHeight w:val="1065"/>
         </w:trPr>
         <w:tc>
           <w:tcPr>
-            <w:tcW w:w="918" w:type="dxa"/>
-            <w:vAlign w:val="center"/>
-          </w:tcPr>
-          <w:p>
-            <w:pPr>
-              <w:pStyle w:val="BodyText"/>
-              <w:jc w:val="center"/>
-            </w:pPr>
-            <w:r>
+            <w:tcW w:w="812" w:type="dxa"/>
+            <w:vAlign w:val="center"/>
+          </w:tcPr>
+          <w:p>
+            <w:pPr>
+              <w:pStyle w:val="BodyText"/>
+              <w:jc w:val="center"/>
+            </w:pPr>
+            <w:r>
+              <w:lastRenderedPageBreak/>
               <w:t>2</w:t>
             </w:r>
           </w:p>
         </w:tc>
         <w:tc>
           <w:tcPr>
-            <w:tcW w:w="1781" w:type="dxa"/>
+            <w:tcW w:w="1576" w:type="dxa"/>
+            <w:vAlign w:val="center"/>
+          </w:tcPr>
+          <w:p>
+            <w:pPr>
+              <w:pStyle w:val="BodyText"/>
+              <w:jc w:val="center"/>
+            </w:pPr>
+            <w:r>
+              <w:t>designer</w:t>
+            </w:r>
+          </w:p>
+        </w:tc>
+        <w:tc>
+          <w:tcPr>
+            <w:tcW w:w="1576" w:type="dxa"/>
             <w:vAlign w:val="center"/>
           </w:tcPr>
           <w:p>
@@ -6828,7 +7208,7 @@
         </w:tc>
         <w:tc>
           <w:tcPr>
-            <w:tcW w:w="1781" w:type="dxa"/>
+            <w:tcW w:w="1576" w:type="dxa"/>
             <w:vAlign w:val="center"/>
           </w:tcPr>
           <w:p>
@@ -6843,7 +7223,7 @@
         </w:tc>
         <w:tc>
           <w:tcPr>
-            <w:tcW w:w="1781" w:type="dxa"/>
+            <w:tcW w:w="1576" w:type="dxa"/>
             <w:vAlign w:val="center"/>
           </w:tcPr>
           <w:p>
@@ -6858,7 +7238,7 @@
         </w:tc>
         <w:tc>
           <w:tcPr>
-            <w:tcW w:w="1781" w:type="dxa"/>
+            <w:tcW w:w="1576" w:type="dxa"/>
             <w:vAlign w:val="center"/>
           </w:tcPr>
           <w:p>
@@ -6873,7 +7253,7 @@
         </w:tc>
         <w:tc>
           <w:tcPr>
-            <w:tcW w:w="1781" w:type="dxa"/>
+            <w:tcW w:w="1576" w:type="dxa"/>
             <w:vAlign w:val="center"/>
           </w:tcPr>
           <w:p>
@@ -6915,6 +7295,61 @@
           <w:szCs w:val="24"/>
         </w:rPr>
         <w:t>Maps skills required for specific job roles</w:t>
+      </w:r>
+    </w:p>
+    <w:p>
+      <w:pPr>
+        <w:widowControl/>
+        <w:spacing w:before="100" w:beforeAutospacing="1" w:after="100" w:afterAutospacing="1" w:line="240" w:lineRule="auto"/>
+        <w:rPr>
+          <w:rFonts w:asciiTheme="minorHAnsi" w:hAnsiTheme="minorHAnsi" w:cstheme="minorHAnsi"/>
+          <w:sz w:val="24"/>
+          <w:szCs w:val="24"/>
+        </w:rPr>
+      </w:pPr>
+      <w:r>
+        <w:rPr>
+          <w:rFonts w:asciiTheme="minorHAnsi" w:hAnsiTheme="minorHAnsi" w:cstheme="minorHAnsi"/>
+          <w:sz w:val="24"/>
+          <w:szCs w:val="24"/>
+        </w:rPr>
+        <w:t xml:space="preserve">Combination of </w:t>
+      </w:r>
+      <w:proofErr w:type="spellStart"/>
+      <w:r>
+        <w:rPr>
+          <w:rFonts w:asciiTheme="minorHAnsi" w:hAnsiTheme="minorHAnsi" w:cstheme="minorHAnsi"/>
+          <w:sz w:val="24"/>
+          <w:szCs w:val="24"/>
+        </w:rPr>
+        <w:t>job_id</w:t>
+      </w:r>
+      <w:proofErr w:type="spellEnd"/>
+      <w:r>
+        <w:rPr>
+          <w:rFonts w:asciiTheme="minorHAnsi" w:hAnsiTheme="minorHAnsi" w:cstheme="minorHAnsi"/>
+          <w:sz w:val="24"/>
+          <w:szCs w:val="24"/>
+        </w:rPr>
+        <w:t xml:space="preserve"> and </w:t>
+      </w:r>
+      <w:proofErr w:type="spellStart"/>
+      <w:r>
+        <w:rPr>
+          <w:rFonts w:asciiTheme="minorHAnsi" w:hAnsiTheme="minorHAnsi" w:cstheme="minorHAnsi"/>
+          <w:sz w:val="24"/>
+          <w:szCs w:val="24"/>
+        </w:rPr>
+        <w:t>skill_id</w:t>
+      </w:r>
+      <w:proofErr w:type="spellEnd"/>
+      <w:r>
+        <w:rPr>
+          <w:rFonts w:asciiTheme="minorHAnsi" w:hAnsiTheme="minorHAnsi" w:cstheme="minorHAnsi"/>
+          <w:sz w:val="24"/>
+          <w:szCs w:val="24"/>
+        </w:rPr>
+        <w:t xml:space="preserve"> must be unique.</w:t>
       </w:r>
     </w:p>
     <w:p>
@@ -7067,7 +7502,6 @@
         <w:tc>
           <w:tcPr>
             <w:tcW w:w="2305" w:type="dxa"/>
-            <w:vMerge w:val="restart"/>
             <w:vAlign w:val="center"/>
           </w:tcPr>
           <w:p>
@@ -7094,7 +7528,7 @@
             </w:pPr>
             <w:proofErr w:type="spellStart"/>
             <w:r>
-              <w:t>job_id</w:t>
+              <w:t>Job_skill_id</w:t>
             </w:r>
             <w:proofErr w:type="spellEnd"/>
           </w:p>
@@ -7109,31 +7543,34 @@
               <w:pStyle w:val="BodyText"/>
               <w:jc w:val="center"/>
             </w:pPr>
-            <w:r>
-              <w:t xml:space="preserve">PK, </w:t>
-            </w:r>
             <w:proofErr w:type="spellStart"/>
             <w:r>
-              <w:t>FK,Job</w:t>
+              <w:t>Pk</w:t>
             </w:r>
             <w:proofErr w:type="spellEnd"/>
             <w:r>
-              <w:t xml:space="preserve"> reference</w:t>
-            </w:r>
-          </w:p>
-        </w:tc>
-        <w:tc>
-          <w:tcPr>
-            <w:tcW w:w="2305" w:type="dxa"/>
-            <w:vAlign w:val="center"/>
-          </w:tcPr>
-          <w:p>
-            <w:pPr>
-              <w:pStyle w:val="BodyText"/>
-              <w:jc w:val="center"/>
-            </w:pPr>
-            <w:r>
-              <w:t>Integer</w:t>
+              <w:t xml:space="preserve">, </w:t>
+            </w:r>
+            <w:r>
+              <w:t>Not Null,</w:t>
+            </w:r>
+            <w:r>
+              <w:t xml:space="preserve"> unique ID</w:t>
+            </w:r>
+          </w:p>
+        </w:tc>
+        <w:tc>
+          <w:tcPr>
+            <w:tcW w:w="2305" w:type="dxa"/>
+            <w:vAlign w:val="center"/>
+          </w:tcPr>
+          <w:p>
+            <w:pPr>
+              <w:pStyle w:val="BodyText"/>
+              <w:jc w:val="center"/>
+            </w:pPr>
+            <w:r>
+              <w:t>integer</w:t>
             </w:r>
           </w:p>
         </w:tc>
@@ -7145,6 +7582,83 @@
         <w:tc>
           <w:tcPr>
             <w:tcW w:w="2305" w:type="dxa"/>
+            <w:vMerge w:val="restart"/>
+            <w:vAlign w:val="center"/>
+          </w:tcPr>
+          <w:p>
+            <w:pPr>
+              <w:pStyle w:val="BodyText"/>
+              <w:jc w:val="center"/>
+            </w:pPr>
+          </w:p>
+        </w:tc>
+        <w:tc>
+          <w:tcPr>
+            <w:tcW w:w="2305" w:type="dxa"/>
+            <w:vAlign w:val="center"/>
+          </w:tcPr>
+          <w:p>
+            <w:pPr>
+              <w:pStyle w:val="BodyText"/>
+              <w:jc w:val="center"/>
+            </w:pPr>
+            <w:proofErr w:type="spellStart"/>
+            <w:r>
+              <w:t>job_id</w:t>
+            </w:r>
+            <w:proofErr w:type="spellEnd"/>
+          </w:p>
+        </w:tc>
+        <w:tc>
+          <w:tcPr>
+            <w:tcW w:w="2305" w:type="dxa"/>
+            <w:vAlign w:val="center"/>
+          </w:tcPr>
+          <w:p>
+            <w:pPr>
+              <w:pStyle w:val="BodyText"/>
+              <w:jc w:val="center"/>
+            </w:pPr>
+            <w:r>
+              <w:t>FK,</w:t>
+            </w:r>
+            <w:r>
+              <w:t xml:space="preserve"> </w:t>
+            </w:r>
+            <w:r>
+              <w:t xml:space="preserve">Not Null, </w:t>
+            </w:r>
+            <w:r>
+              <w:t xml:space="preserve"> </w:t>
+            </w:r>
+            <w:r>
+              <w:t>Job reference</w:t>
+            </w:r>
+          </w:p>
+        </w:tc>
+        <w:tc>
+          <w:tcPr>
+            <w:tcW w:w="2305" w:type="dxa"/>
+            <w:vAlign w:val="center"/>
+          </w:tcPr>
+          <w:p>
+            <w:pPr>
+              <w:pStyle w:val="BodyText"/>
+              <w:jc w:val="center"/>
+            </w:pPr>
+            <w:r>
+              <w:t>Integer</w:t>
+            </w:r>
+          </w:p>
+        </w:tc>
+      </w:tr>
+      <w:tr>
+        <w:trPr>
+          <w:trHeight w:val="621"/>
+        </w:trPr>
+        <w:tc>
+          <w:tcPr>
+            <w:tcW w:w="2305" w:type="dxa"/>
             <w:vMerge/>
             <w:vAlign w:val="center"/>
           </w:tcPr>
@@ -7183,7 +7697,16 @@
               <w:jc w:val="center"/>
             </w:pPr>
             <w:r>
-              <w:t>PK, FK, Skill reference</w:t>
+              <w:t>FK,</w:t>
+            </w:r>
+            <w:r>
+              <w:t xml:space="preserve"> </w:t>
+            </w:r>
+            <w:r>
+              <w:t xml:space="preserve">Not Null, </w:t>
+            </w:r>
+            <w:r>
+              <w:t xml:space="preserve"> Skill reference</w:t>
             </w:r>
           </w:p>
         </w:tc>
@@ -7442,7 +7965,7 @@
     <w:tbl>
       <w:tblPr>
         <w:tblpPr w:leftFromText="180" w:rightFromText="180" w:vertAnchor="text" w:horzAnchor="margin" w:tblpXSpec="center" w:tblpY="227"/>
-        <w:tblW w:w="7761" w:type="dxa"/>
+        <w:tblW w:w="8898" w:type="dxa"/>
         <w:tblBorders>
           <w:top w:val="single" w:sz="4" w:space="0" w:color="76CDD8"/>
           <w:left w:val="single" w:sz="4" w:space="0" w:color="76CDD8"/>
@@ -7456,6 +7979,7 @@
       </w:tblPr>
       <w:tblGrid>
         <w:gridCol w:w="1137"/>
+        <w:gridCol w:w="1137"/>
         <w:gridCol w:w="2208"/>
         <w:gridCol w:w="2208"/>
         <w:gridCol w:w="2208"/>
@@ -7484,6 +8008,38 @@
               <w:jc w:val="center"/>
               <w:rPr>
                 <w:color w:val="FFFFFF" w:themeColor="background1"/>
+              </w:rPr>
+            </w:pPr>
+            <w:proofErr w:type="spellStart"/>
+            <w:r>
+              <w:rPr>
+                <w:color w:val="FFFFFF" w:themeColor="background1"/>
+              </w:rPr>
+              <w:t>Job_skill_id</w:t>
+            </w:r>
+            <w:proofErr w:type="spellEnd"/>
+          </w:p>
+        </w:tc>
+        <w:tc>
+          <w:tcPr>
+            <w:tcW w:w="1137" w:type="dxa"/>
+            <w:tcBorders>
+              <w:top w:val="single" w:sz="4" w:space="0" w:color="BDD6EE" w:themeColor="accent5" w:themeTint="66"/>
+              <w:left w:val="single" w:sz="4" w:space="0" w:color="BDD6EE" w:themeColor="accent5" w:themeTint="66"/>
+              <w:bottom w:val="single" w:sz="4" w:space="0" w:color="BDD6EE" w:themeColor="accent5" w:themeTint="66"/>
+              <w:right w:val="single" w:sz="4" w:space="0" w:color="BDD6EE" w:themeColor="accent5" w:themeTint="66"/>
+            </w:tcBorders>
+            <w:shd w:val="clear" w:color="auto" w:fill="76CDD8"/>
+            <w:vAlign w:val="center"/>
+          </w:tcPr>
+          <w:p>
+            <w:pPr>
+              <w:pStyle w:val="BodyText"/>
+              <w:widowControl w:val="0"/>
+              <w:spacing w:line="360" w:lineRule="auto"/>
+              <w:jc w:val="center"/>
+              <w:rPr>
+                <w:color w:val="FFFFFF" w:themeColor="background1"/>
                 <w:sz w:val="18"/>
                 <w:szCs w:val="18"/>
               </w:rPr>
@@ -7625,6 +8181,24 @@
         </w:tc>
         <w:tc>
           <w:tcPr>
+            <w:tcW w:w="1137" w:type="dxa"/>
+            <w:tcBorders>
+              <w:top w:val="single" w:sz="4" w:space="0" w:color="BDD6EE" w:themeColor="accent5" w:themeTint="66"/>
+            </w:tcBorders>
+            <w:vAlign w:val="center"/>
+          </w:tcPr>
+          <w:p>
+            <w:pPr>
+              <w:pStyle w:val="BodyText"/>
+              <w:jc w:val="center"/>
+            </w:pPr>
+            <w:r>
+              <w:t>1</w:t>
+            </w:r>
+          </w:p>
+        </w:tc>
+        <w:tc>
+          <w:tcPr>
             <w:tcW w:w="2208" w:type="dxa"/>
             <w:tcBorders>
               <w:top w:val="single" w:sz="4" w:space="0" w:color="BDD6EE" w:themeColor="accent5" w:themeTint="66"/>
@@ -7682,6 +8256,22 @@
         <w:trPr>
           <w:trHeight w:val="941"/>
         </w:trPr>
+        <w:tc>
+          <w:tcPr>
+            <w:tcW w:w="1137" w:type="dxa"/>
+            <w:vAlign w:val="center"/>
+          </w:tcPr>
+          <w:p>
+            <w:pPr>
+              <w:pStyle w:val="BodyText"/>
+              <w:jc w:val="center"/>
+            </w:pPr>
+            <w:r>
+              <w:lastRenderedPageBreak/>
+              <w:t>2</w:t>
+            </w:r>
+          </w:p>
+        </w:tc>
         <w:tc>
           <w:tcPr>
             <w:tcW w:w="1137" w:type="dxa"/>
@@ -8019,7 +8609,16 @@
               <w:jc w:val="center"/>
             </w:pPr>
             <w:r>
-              <w:t>PK, unique ID</w:t>
+              <w:t>PK,</w:t>
+            </w:r>
+            <w:r>
+              <w:t xml:space="preserve"> </w:t>
+            </w:r>
+            <w:r>
+              <w:t xml:space="preserve">Not Null, </w:t>
+            </w:r>
+            <w:r>
+              <w:t xml:space="preserve"> unique ID</w:t>
             </w:r>
           </w:p>
         </w:tc>
@@ -8084,7 +8683,16 @@
               <w:jc w:val="center"/>
             </w:pPr>
             <w:r>
-              <w:t>FK, Candidate reference</w:t>
+              <w:t>FK,</w:t>
+            </w:r>
+            <w:r>
+              <w:t xml:space="preserve"> </w:t>
+            </w:r>
+            <w:r>
+              <w:t xml:space="preserve">Not Null, </w:t>
+            </w:r>
+            <w:r>
+              <w:t xml:space="preserve"> Candidate reference</w:t>
             </w:r>
           </w:p>
         </w:tc>
@@ -8148,7 +8756,16 @@
               <w:jc w:val="center"/>
             </w:pPr>
             <w:r>
-              <w:t>FK, Job reference</w:t>
+              <w:t>FK,</w:t>
+            </w:r>
+            <w:r>
+              <w:t xml:space="preserve"> </w:t>
+            </w:r>
+            <w:r>
+              <w:t xml:space="preserve">Not Null, </w:t>
+            </w:r>
+            <w:r>
+              <w:t xml:space="preserve"> Job reference</w:t>
             </w:r>
           </w:p>
         </w:tc>
@@ -8211,6 +8828,9 @@
               <w:pStyle w:val="BodyText"/>
               <w:jc w:val="center"/>
             </w:pPr>
+            <w:r>
+              <w:t xml:space="preserve">Not Null, </w:t>
+            </w:r>
             <w:r>
               <w:t>Date of application</w:t>
             </w:r>
@@ -8540,6 +9160,7 @@
               <w:rPr>
                 <w:color w:val="FFFFFF" w:themeColor="background1"/>
               </w:rPr>
+              <w:lastRenderedPageBreak/>
               <w:t>application_id</w:t>
             </w:r>
             <w:proofErr w:type="spellEnd"/>
@@ -9174,7 +9795,16 @@
               <w:jc w:val="center"/>
             </w:pPr>
             <w:r>
-              <w:t xml:space="preserve">FK, </w:t>
+              <w:t>FK,</w:t>
+            </w:r>
+            <w:r>
+              <w:t xml:space="preserve"> </w:t>
+            </w:r>
+            <w:r>
+              <w:t xml:space="preserve">Not Null, </w:t>
+            </w:r>
+            <w:r>
+              <w:t xml:space="preserve"> </w:t>
             </w:r>
             <w:r>
               <w:t>agent</w:t>
@@ -9244,6 +9874,12 @@
               <w:jc w:val="center"/>
             </w:pPr>
             <w:r>
+              <w:t xml:space="preserve">FK, </w:t>
+            </w:r>
+            <w:r>
+              <w:t xml:space="preserve">Not Null, </w:t>
+            </w:r>
+            <w:r>
               <w:t>Candidate reference</w:t>
             </w:r>
           </w:p>
@@ -9290,21 +9926,29 @@
               <w:pStyle w:val="BodyText"/>
               <w:jc w:val="center"/>
             </w:pPr>
+            <w:proofErr w:type="spellStart"/>
+            <w:r>
+              <w:t>Interview_</w:t>
+            </w:r>
             <w:r>
               <w:t>date</w:t>
             </w:r>
-          </w:p>
-        </w:tc>
-        <w:tc>
-          <w:tcPr>
-            <w:tcW w:w="2305" w:type="dxa"/>
-            <w:vAlign w:val="center"/>
-          </w:tcPr>
-          <w:p>
-            <w:pPr>
-              <w:pStyle w:val="BodyText"/>
-              <w:jc w:val="center"/>
-            </w:pPr>
+            <w:proofErr w:type="spellEnd"/>
+          </w:p>
+        </w:tc>
+        <w:tc>
+          <w:tcPr>
+            <w:tcW w:w="2305" w:type="dxa"/>
+            <w:vAlign w:val="center"/>
+          </w:tcPr>
+          <w:p>
+            <w:pPr>
+              <w:pStyle w:val="BodyText"/>
+              <w:jc w:val="center"/>
+            </w:pPr>
+            <w:r>
+              <w:t xml:space="preserve">Not Null, </w:t>
+            </w:r>
             <w:r>
               <w:t>Interview date</w:t>
             </w:r>
@@ -9461,7 +10105,6 @@
         <w:pStyle w:val="BodyText"/>
       </w:pPr>
       <w:r>
-        <w:lastRenderedPageBreak/>
         <w:t>Comments on table relationships</w:t>
       </w:r>
     </w:p>
@@ -9875,7 +10518,11 @@
               <w:jc w:val="center"/>
             </w:pPr>
             <w:r>
-              <w:t>The candidate showed excellent communication but lacked experience in backend development. Potential fit for junior roles</w:t>
+              <w:t xml:space="preserve">The candidate showed excellent communication but lacked experience in </w:t>
+            </w:r>
+            <w:r>
+              <w:lastRenderedPageBreak/>
+              <w:t>backend development. Potential fit for junior roles</w:t>
             </w:r>
           </w:p>
         </w:tc>
@@ -9895,6 +10542,7 @@
               <w:jc w:val="center"/>
             </w:pPr>
             <w:r>
+              <w:lastRenderedPageBreak/>
               <w:t>2</w:t>
             </w:r>
           </w:p>
@@ -10218,7 +10866,16 @@
               <w:jc w:val="center"/>
             </w:pPr>
             <w:r>
-              <w:t>PK, unique id</w:t>
+              <w:t>PK,</w:t>
+            </w:r>
+            <w:r>
+              <w:t xml:space="preserve"> </w:t>
+            </w:r>
+            <w:r>
+              <w:t xml:space="preserve">Not Null, </w:t>
+            </w:r>
+            <w:r>
+              <w:t xml:space="preserve"> unique id</w:t>
             </w:r>
           </w:p>
         </w:tc>
@@ -10282,7 +10939,16 @@
               <w:jc w:val="center"/>
             </w:pPr>
             <w:r>
-              <w:t>FK, candidate reference</w:t>
+              <w:t>FK,</w:t>
+            </w:r>
+            <w:r>
+              <w:t xml:space="preserve"> </w:t>
+            </w:r>
+            <w:r>
+              <w:t xml:space="preserve">Not Null, </w:t>
+            </w:r>
+            <w:r>
+              <w:t xml:space="preserve"> candidate reference</w:t>
             </w:r>
           </w:p>
         </w:tc>
@@ -10346,7 +11012,16 @@
               <w:jc w:val="center"/>
             </w:pPr>
             <w:r>
-              <w:t>FK, job reference</w:t>
+              <w:t>FK,</w:t>
+            </w:r>
+            <w:r>
+              <w:t xml:space="preserve"> </w:t>
+            </w:r>
+            <w:r>
+              <w:t xml:space="preserve">Not Null, </w:t>
+            </w:r>
+            <w:r>
+              <w:t xml:space="preserve"> job reference</w:t>
             </w:r>
           </w:p>
         </w:tc>
@@ -10478,6 +11153,9 @@
               <w:pStyle w:val="BodyText"/>
               <w:jc w:val="center"/>
             </w:pPr>
+            <w:r>
+              <w:t xml:space="preserve">Not Null, </w:t>
+            </w:r>
             <w:r>
               <w:t>Date of offer</w:t>
             </w:r>
@@ -10731,6 +11409,7 @@
           <w:sz w:val="24"/>
           <w:szCs w:val="24"/>
         </w:rPr>
+        <w:lastRenderedPageBreak/>
         <w:t>One job can have multiple offers.</w:t>
       </w:r>
     </w:p>
@@ -11525,7 +12204,16 @@
               <w:jc w:val="center"/>
             </w:pPr>
             <w:r>
-              <w:t>PK, unique id</w:t>
+              <w:t>PK,</w:t>
+            </w:r>
+            <w:r>
+              <w:t xml:space="preserve"> </w:t>
+            </w:r>
+            <w:r>
+              <w:t xml:space="preserve">Not Null, </w:t>
+            </w:r>
+            <w:r>
+              <w:t xml:space="preserve"> unique id</w:t>
             </w:r>
           </w:p>
         </w:tc>
@@ -11589,6 +12277,9 @@
               <w:jc w:val="center"/>
             </w:pPr>
             <w:r>
+              <w:t xml:space="preserve">Not Null, </w:t>
+            </w:r>
+            <w:r>
               <w:t>Agent’s name</w:t>
             </w:r>
           </w:p>
@@ -11656,6 +12347,9 @@
               <w:jc w:val="center"/>
             </w:pPr>
             <w:r>
+              <w:t xml:space="preserve">Not Null, </w:t>
+            </w:r>
+            <w:r>
               <w:t>Agent’s surname</w:t>
             </w:r>
           </w:p>
@@ -11723,6 +12417,9 @@
               <w:jc w:val="center"/>
             </w:pPr>
             <w:r>
+              <w:t xml:space="preserve">Not Null, </w:t>
+            </w:r>
+            <w:r>
               <w:t>Agent’s email</w:t>
             </w:r>
           </w:p>
@@ -11791,6 +12488,9 @@
               <w:pStyle w:val="BodyText"/>
               <w:jc w:val="center"/>
             </w:pPr>
+            <w:r>
+              <w:t xml:space="preserve">Not Null, </w:t>
+            </w:r>
             <w:r>
               <w:t>Contact number</w:t>
             </w:r>
@@ -12060,6 +12760,7 @@
               <w:jc w:val="center"/>
             </w:pPr>
             <w:r>
+              <w:lastRenderedPageBreak/>
               <w:t>1</w:t>
             </w:r>
           </w:p>
@@ -12442,7 +13143,7 @@
             </wp:anchor>
           </w:drawing>
         </mc:Choice>
-        <mc:Fallback xmlns:a="http://schemas.openxmlformats.org/drawingml/2006/main" xmlns:w16se="http://schemas.microsoft.com/office/word/2015/wordml/symex" xmlns:w16sdtfl="http://schemas.microsoft.com/office/word/2024/wordml/sdtformatlock" xmlns:w16sdtdh="http://schemas.microsoft.com/office/word/2020/wordml/sdtdatahash" xmlns:w16du="http://schemas.microsoft.com/office/word/2023/wordml/word16du" xmlns:w16="http://schemas.microsoft.com/office/word/2018/wordml" xmlns:w16cid="http://schemas.microsoft.com/office/word/2016/wordml/cid" xmlns:w16cex="http://schemas.microsoft.com/office/word/2018/wordml/cex" xmlns:w15="http://schemas.microsoft.com/office/word/2012/wordml" xmlns:oel="http://schemas.microsoft.com/office/2019/extlst" xmlns:am3d="http://schemas.microsoft.com/office/drawing/2017/model3d" xmlns:aink="http://schemas.microsoft.com/office/drawing/2016/ink" xmlns:cx8="http://schemas.microsoft.com/office/drawing/2016/5/14/chartex" xmlns:cx7="http://schemas.microsoft.com/office/drawing/2016/5/13/chartex" xmlns:cx6="http://schemas.microsoft.com/office/drawing/2016/5/12/chartex" xmlns:cx5="http://schemas.microsoft.com/office/drawing/2016/5/11/chartex" xmlns:cx4="http://schemas.microsoft.com/office/drawing/2016/5/10/chartex" xmlns:cx3="http://schemas.microsoft.com/office/drawing/2016/5/9/chartex" xmlns:cx2="http://schemas.microsoft.com/office/drawing/2015/10/21/chartex" xmlns:cx1="http://schemas.microsoft.com/office/drawing/2015/9/8/chartex" xmlns:cx="http://schemas.microsoft.com/office/drawing/2014/chartex">
+        <mc:Fallback xmlns:cx="http://schemas.microsoft.com/office/drawing/2014/chartex" xmlns:cx1="http://schemas.microsoft.com/office/drawing/2015/9/8/chartex" xmlns:cx2="http://schemas.microsoft.com/office/drawing/2015/10/21/chartex" xmlns:cx3="http://schemas.microsoft.com/office/drawing/2016/5/9/chartex" xmlns:cx4="http://schemas.microsoft.com/office/drawing/2016/5/10/chartex" xmlns:cx5="http://schemas.microsoft.com/office/drawing/2016/5/11/chartex" xmlns:cx6="http://schemas.microsoft.com/office/drawing/2016/5/12/chartex" xmlns:cx7="http://schemas.microsoft.com/office/drawing/2016/5/13/chartex" xmlns:cx8="http://schemas.microsoft.com/office/drawing/2016/5/14/chartex" xmlns:aink="http://schemas.microsoft.com/office/drawing/2016/ink" xmlns:am3d="http://schemas.microsoft.com/office/drawing/2017/model3d" xmlns:oel="http://schemas.microsoft.com/office/2019/extlst" xmlns:w15="http://schemas.microsoft.com/office/word/2012/wordml" xmlns:w16cex="http://schemas.microsoft.com/office/word/2018/wordml/cex" xmlns:w16cid="http://schemas.microsoft.com/office/word/2016/wordml/cid" xmlns:w16="http://schemas.microsoft.com/office/word/2018/wordml" xmlns:w16du="http://schemas.microsoft.com/office/word/2023/wordml/word16du" xmlns:w16sdtdh="http://schemas.microsoft.com/office/word/2020/wordml/sdtdatahash" xmlns:w16sdtfl="http://schemas.microsoft.com/office/word/2024/wordml/sdtformatlock" xmlns:w16se="http://schemas.microsoft.com/office/word/2015/wordml/symex" xmlns:a="http://schemas.openxmlformats.org/drawingml/2006/main">
           <w:pict>
             <v:line id="Straight Connector 21" style="position:absolute;z-index:251659264;visibility:visible;mso-wrap-style:square;mso-width-percent:0;mso-height-percent:0;mso-wrap-distance-left:9pt;mso-wrap-distance-top:0;mso-wrap-distance-right:9pt;mso-wrap-distance-bottom:0;mso-position-horizontal:absolute;mso-position-horizontal-relative:text;mso-position-vertical:absolute;mso-position-vertical-relative:text;mso-width-percent:0;mso-height-percent:0;mso-width-relative:margin;mso-height-relative:margin" o:spid="_x0000_s1026" strokecolor="#464547" strokeweight="2pt" from="-1.55pt,-1.2pt" to="466.55pt,-1.2pt" w14:anchorId="2927C80C" o:gfxdata="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"/>
           </w:pict>
@@ -12583,7 +13284,7 @@
             </wp:anchor>
           </w:drawing>
         </mc:Choice>
-        <mc:Fallback xmlns:a="http://schemas.openxmlformats.org/drawingml/2006/main" xmlns:w16se="http://schemas.microsoft.com/office/word/2015/wordml/symex" xmlns:w16sdtfl="http://schemas.microsoft.com/office/word/2024/wordml/sdtformatlock" xmlns:w16sdtdh="http://schemas.microsoft.com/office/word/2020/wordml/sdtdatahash" xmlns:w16du="http://schemas.microsoft.com/office/word/2023/wordml/word16du" xmlns:w16="http://schemas.microsoft.com/office/word/2018/wordml" xmlns:w16cid="http://schemas.microsoft.com/office/word/2016/wordml/cid" xmlns:w16cex="http://schemas.microsoft.com/office/word/2018/wordml/cex" xmlns:w15="http://schemas.microsoft.com/office/word/2012/wordml" xmlns:oel="http://schemas.microsoft.com/office/2019/extlst" xmlns:am3d="http://schemas.microsoft.com/office/drawing/2017/model3d" xmlns:aink="http://schemas.microsoft.com/office/drawing/2016/ink" xmlns:cx8="http://schemas.microsoft.com/office/drawing/2016/5/14/chartex" xmlns:cx7="http://schemas.microsoft.com/office/drawing/2016/5/13/chartex" xmlns:cx6="http://schemas.microsoft.com/office/drawing/2016/5/12/chartex" xmlns:cx5="http://schemas.microsoft.com/office/drawing/2016/5/11/chartex" xmlns:cx4="http://schemas.microsoft.com/office/drawing/2016/5/10/chartex" xmlns:cx3="http://schemas.microsoft.com/office/drawing/2016/5/9/chartex" xmlns:cx2="http://schemas.microsoft.com/office/drawing/2015/10/21/chartex" xmlns:cx1="http://schemas.microsoft.com/office/drawing/2015/9/8/chartex" xmlns:cx="http://schemas.microsoft.com/office/drawing/2014/chartex">
+        <mc:Fallback xmlns:cx="http://schemas.microsoft.com/office/drawing/2014/chartex" xmlns:cx1="http://schemas.microsoft.com/office/drawing/2015/9/8/chartex" xmlns:cx2="http://schemas.microsoft.com/office/drawing/2015/10/21/chartex" xmlns:cx3="http://schemas.microsoft.com/office/drawing/2016/5/9/chartex" xmlns:cx4="http://schemas.microsoft.com/office/drawing/2016/5/10/chartex" xmlns:cx5="http://schemas.microsoft.com/office/drawing/2016/5/11/chartex" xmlns:cx6="http://schemas.microsoft.com/office/drawing/2016/5/12/chartex" xmlns:cx7="http://schemas.microsoft.com/office/drawing/2016/5/13/chartex" xmlns:cx8="http://schemas.microsoft.com/office/drawing/2016/5/14/chartex" xmlns:aink="http://schemas.microsoft.com/office/drawing/2016/ink" xmlns:am3d="http://schemas.microsoft.com/office/drawing/2017/model3d" xmlns:oel="http://schemas.microsoft.com/office/2019/extlst" xmlns:w15="http://schemas.microsoft.com/office/word/2012/wordml" xmlns:w16cex="http://schemas.microsoft.com/office/word/2018/wordml/cex" xmlns:w16cid="http://schemas.microsoft.com/office/word/2016/wordml/cid" xmlns:w16="http://schemas.microsoft.com/office/word/2018/wordml" xmlns:w16du="http://schemas.microsoft.com/office/word/2023/wordml/word16du" xmlns:w16sdtdh="http://schemas.microsoft.com/office/word/2020/wordml/sdtdatahash" xmlns:w16sdtfl="http://schemas.microsoft.com/office/word/2024/wordml/sdtformatlock" xmlns:w16se="http://schemas.microsoft.com/office/word/2015/wordml/symex" xmlns:a="http://schemas.openxmlformats.org/drawingml/2006/main">
           <w:pict>
             <v:line id="Straight Connector 3" style="position:absolute;z-index:251660288;visibility:visible;mso-wrap-style:square;mso-width-percent:0;mso-height-percent:0;mso-wrap-distance-left:9pt;mso-wrap-distance-top:0;mso-wrap-distance-right:9pt;mso-wrap-distance-bottom:0;mso-position-horizontal:absolute;mso-position-horizontal-relative:text;mso-position-vertical:absolute;mso-position-vertical-relative:text;mso-width-percent:0;mso-height-percent:0;mso-width-relative:margin;mso-height-relative:margin" o:spid="_x0000_s1026" strokecolor="#464547" strokeweight="2pt" from=".2pt,-27.15pt" to="465.9pt,-27.15pt" w14:anchorId="753841C6" o:gfxdata="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"/>
           </w:pict>
@@ -12853,7 +13554,7 @@
             </wp:anchor>
           </w:drawing>
         </mc:Choice>
-        <mc:Fallback xmlns:a14="http://schemas.microsoft.com/office/drawing/2010/main" xmlns:pic="http://schemas.openxmlformats.org/drawingml/2006/picture" xmlns:a="http://schemas.openxmlformats.org/drawingml/2006/main" xmlns:w16se="http://schemas.microsoft.com/office/word/2015/wordml/symex" xmlns:w16sdtfl="http://schemas.microsoft.com/office/word/2024/wordml/sdtformatlock" xmlns:w16sdtdh="http://schemas.microsoft.com/office/word/2020/wordml/sdtdatahash" xmlns:w16du="http://schemas.microsoft.com/office/word/2023/wordml/word16du" xmlns:w16="http://schemas.microsoft.com/office/word/2018/wordml" xmlns:w16cid="http://schemas.microsoft.com/office/word/2016/wordml/cid" xmlns:w16cex="http://schemas.microsoft.com/office/word/2018/wordml/cex" xmlns:w15="http://schemas.microsoft.com/office/word/2012/wordml" xmlns:oel="http://schemas.microsoft.com/office/2019/extlst" xmlns:am3d="http://schemas.microsoft.com/office/drawing/2017/model3d" xmlns:aink="http://schemas.microsoft.com/office/drawing/2016/ink" xmlns:cx8="http://schemas.microsoft.com/office/drawing/2016/5/14/chartex" xmlns:cx7="http://schemas.microsoft.com/office/drawing/2016/5/13/chartex" xmlns:cx6="http://schemas.microsoft.com/office/drawing/2016/5/12/chartex" xmlns:cx5="http://schemas.microsoft.com/office/drawing/2016/5/11/chartex" xmlns:cx4="http://schemas.microsoft.com/office/drawing/2016/5/10/chartex" xmlns:cx3="http://schemas.microsoft.com/office/drawing/2016/5/9/chartex" xmlns:cx2="http://schemas.microsoft.com/office/drawing/2015/10/21/chartex" xmlns:cx1="http://schemas.microsoft.com/office/drawing/2015/9/8/chartex" xmlns:cx="http://schemas.microsoft.com/office/drawing/2014/chartex">
+        <mc:Fallback xmlns:cx="http://schemas.microsoft.com/office/drawing/2014/chartex" xmlns:cx1="http://schemas.microsoft.com/office/drawing/2015/9/8/chartex" xmlns:cx2="http://schemas.microsoft.com/office/drawing/2015/10/21/chartex" xmlns:cx3="http://schemas.microsoft.com/office/drawing/2016/5/9/chartex" xmlns:cx4="http://schemas.microsoft.com/office/drawing/2016/5/10/chartex" xmlns:cx5="http://schemas.microsoft.com/office/drawing/2016/5/11/chartex" xmlns:cx6="http://schemas.microsoft.com/office/drawing/2016/5/12/chartex" xmlns:cx7="http://schemas.microsoft.com/office/drawing/2016/5/13/chartex" xmlns:cx8="http://schemas.microsoft.com/office/drawing/2016/5/14/chartex" xmlns:aink="http://schemas.microsoft.com/office/drawing/2016/ink" xmlns:am3d="http://schemas.microsoft.com/office/drawing/2017/model3d" xmlns:oel="http://schemas.microsoft.com/office/2019/extlst" xmlns:w15="http://schemas.microsoft.com/office/word/2012/wordml" xmlns:w16cex="http://schemas.microsoft.com/office/word/2018/wordml/cex" xmlns:w16cid="http://schemas.microsoft.com/office/word/2016/wordml/cid" xmlns:w16="http://schemas.microsoft.com/office/word/2018/wordml" xmlns:w16du="http://schemas.microsoft.com/office/word/2023/wordml/word16du" xmlns:w16sdtdh="http://schemas.microsoft.com/office/word/2020/wordml/sdtdatahash" xmlns:w16sdtfl="http://schemas.microsoft.com/office/word/2024/wordml/sdtformatlock" xmlns:w16se="http://schemas.microsoft.com/office/word/2015/wordml/symex" xmlns:a="http://schemas.openxmlformats.org/drawingml/2006/main" xmlns:pic="http://schemas.openxmlformats.org/drawingml/2006/picture" xmlns:a14="http://schemas.microsoft.com/office/drawing/2010/main">
           <w:pict>
             <v:line id="Straight Connector 7" style="position:absolute;z-index:251661312;visibility:visible;mso-wrap-style:square;mso-width-percent:0;mso-height-percent:0;mso-wrap-distance-left:9pt;mso-wrap-distance-top:0;mso-wrap-distance-right:9pt;mso-wrap-distance-bottom:0;mso-position-horizontal:absolute;mso-position-horizontal-relative:text;mso-position-vertical:absolute;mso-position-vertical-relative:text;mso-width-percent:0;mso-height-percent:0;mso-width-relative:margin;mso-height-relative:page" o:spid="_x0000_s1026" strokecolor="#393737 [814]" strokeweight="2pt" from=".45pt,1.05pt" to="469.15pt,1.05pt" w14:anchorId="6A4D861F" o:gfxdata="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">
               <v:stroke joinstyle="miter"/>
@@ -16583,6 +17284,7 @@
   <w:style w:type="character" w:default="1" w:styleId="DefaultParagraphFont">
     <w:name w:val="Default Paragraph Font"/>
     <w:uiPriority w:val="1"/>
+    <w:semiHidden/>
     <w:unhideWhenUsed/>
   </w:style>
   <w:style w:type="table" w:default="1" w:styleId="TableNormal">
@@ -17758,6 +18460,7 @@
   <w:style w:type="character" w:default="1" w:styleId="DefaultParagraphFont">
     <w:name w:val="Default Paragraph Font"/>
     <w:uiPriority w:val="1"/>
+    <w:semiHidden/>
     <w:unhideWhenUsed/>
   </w:style>
   <w:style w:type="table" w:default="1" w:styleId="TableNormal">
@@ -18828,27 +19531,19 @@
   <a:extraClrSchemeLst/>
   <a:extLst>
     <a:ext uri="{05A4C25C-085E-4340-85A3-A5531E510DB2}">
-      <thm15:themeFamily xmlns:thm15="http://schemas.microsoft.com/office/thememl/2012/main" xmlns="" name="Office Theme" id="{62F939B6-93AF-4DB8-9C6B-D6C7DFDC589F}" vid="{4A3C46E8-61CC-4603-A589-7422A47A8E4A}"/>
+      <thm15:themeFamily xmlns="" xmlns:thm15="http://schemas.microsoft.com/office/thememl/2012/main" name="Office Theme" id="{62F939B6-93AF-4DB8-9C6B-D6C7DFDC589F}" vid="{4A3C46E8-61CC-4603-A589-7422A47A8E4A}"/>
     </a:ext>
   </a:extLst>
 </a:theme>
 </file>
 
 <file path=customXml/item1.xml><?xml version="1.0" encoding="utf-8"?>
-<p:properties xmlns:p="http://schemas.microsoft.com/office/2006/metadata/properties" xmlns:xsi="http://www.w3.org/2001/XMLSchema-instance" xmlns:pc="http://schemas.microsoft.com/office/infopath/2007/PartnerControls">
-  <documentManagement>
-    <SharedWithUsers xmlns="a156e92d-423a-4625-9818-f5e87239af8a">
-      <UserInfo>
-        <DisplayName/>
-        <AccountId xsi:nil="true"/>
-        <AccountType/>
-      </UserInfo>
-    </SharedWithUsers>
-    <lcf76f155ced4ddcb4097134ff3c332f xmlns="a60d0634-94da-4e6e-b36f-66eaaf0b6f4e">
-      <Terms xmlns="http://schemas.microsoft.com/office/infopath/2007/PartnerControls"/>
-    </lcf76f155ced4ddcb4097134ff3c332f>
-  </documentManagement>
-</p:properties>
+<?mso-contentType ?>
+<FormTemplates xmlns="http://schemas.microsoft.com/sharepoint/v3/contenttype/forms">
+  <Display>DocumentLibraryForm</Display>
+  <Edit>DocumentLibraryForm</Edit>
+  <New>DocumentLibraryForm</New>
+</FormTemplates>
 </file>
 
 <file path=customXml/item2.xml><?xml version="1.0" encoding="utf-8"?>
@@ -19057,21 +19752,26 @@
 </file>
 
 <file path=customXml/item3.xml><?xml version="1.0" encoding="utf-8"?>
-<?mso-contentType ?>
-<FormTemplates xmlns="http://schemas.microsoft.com/sharepoint/v3/contenttype/forms">
-  <Display>DocumentLibraryForm</Display>
-  <Edit>DocumentLibraryForm</Edit>
-  <New>DocumentLibraryForm</New>
-</FormTemplates>
+<p:properties xmlns:p="http://schemas.microsoft.com/office/2006/metadata/properties" xmlns:xsi="http://www.w3.org/2001/XMLSchema-instance" xmlns:pc="http://schemas.microsoft.com/office/infopath/2007/PartnerControls">
+  <documentManagement>
+    <SharedWithUsers xmlns="a156e92d-423a-4625-9818-f5e87239af8a">
+      <UserInfo>
+        <DisplayName/>
+        <AccountId xsi:nil="true"/>
+        <AccountType/>
+      </UserInfo>
+    </SharedWithUsers>
+    <lcf76f155ced4ddcb4097134ff3c332f xmlns="a60d0634-94da-4e6e-b36f-66eaaf0b6f4e">
+      <Terms xmlns="http://schemas.microsoft.com/office/infopath/2007/PartnerControls"/>
+    </lcf76f155ced4ddcb4097134ff3c332f>
+  </documentManagement>
+</p:properties>
 </file>
 
 <file path=customXml/itemProps1.xml><?xml version="1.0" encoding="utf-8"?>
-<ds:datastoreItem xmlns:ds="http://schemas.openxmlformats.org/officeDocument/2006/customXml" ds:itemID="{E4B4D352-B35B-4B3A-95D2-902933709BD2}">
+<ds:datastoreItem xmlns:ds="http://schemas.openxmlformats.org/officeDocument/2006/customXml" ds:itemID="{CEAD825D-2413-46BA-BB1F-DCE637B19B0C}">
   <ds:schemaRefs>
-    <ds:schemaRef ds:uri="http://schemas.microsoft.com/office/2006/metadata/properties"/>
-    <ds:schemaRef ds:uri="http://schemas.microsoft.com/office/infopath/2007/PartnerControls"/>
-    <ds:schemaRef ds:uri="a156e92d-423a-4625-9818-f5e87239af8a"/>
-    <ds:schemaRef ds:uri="a60d0634-94da-4e6e-b36f-66eaaf0b6f4e"/>
+    <ds:schemaRef ds:uri="http://schemas.microsoft.com/sharepoint/v3/contenttype/forms"/>
   </ds:schemaRefs>
 </ds:datastoreItem>
 </file>
@@ -19096,9 +19796,12 @@
 </file>
 
 <file path=customXml/itemProps3.xml><?xml version="1.0" encoding="utf-8"?>
-<ds:datastoreItem xmlns:ds="http://schemas.openxmlformats.org/officeDocument/2006/customXml" ds:itemID="{CEAD825D-2413-46BA-BB1F-DCE637B19B0C}">
+<ds:datastoreItem xmlns:ds="http://schemas.openxmlformats.org/officeDocument/2006/customXml" ds:itemID="{E4B4D352-B35B-4B3A-95D2-902933709BD2}">
   <ds:schemaRefs>
-    <ds:schemaRef ds:uri="http://schemas.microsoft.com/sharepoint/v3/contenttype/forms"/>
+    <ds:schemaRef ds:uri="http://schemas.microsoft.com/office/2006/metadata/properties"/>
+    <ds:schemaRef ds:uri="http://schemas.microsoft.com/office/infopath/2007/PartnerControls"/>
+    <ds:schemaRef ds:uri="a156e92d-423a-4625-9818-f5e87239af8a"/>
+    <ds:schemaRef ds:uri="a60d0634-94da-4e6e-b36f-66eaaf0b6f4e"/>
   </ds:schemaRefs>
 </ds:datastoreItem>
 </file>
</xml_diff>